<commit_message>
typos and some misunderstandings related to the used codec fixed to design spec
</commit_message>
<xml_diff>
--- a/docs/MMS_Design_Specification.docx
+++ b/docs/MMS_Design_Specification.docx
@@ -3041,13 +3041,13 @@
         <w:t xml:space="preserve">compressed as </w:t>
       </w:r>
       <w:r>
-        <w:t>H263</w:t>
-      </w:r>
-      <w:r>
-        <w:t>, a light weight codec designated to video conferences</w:t>
-      </w:r>
-      <w:r>
-        <w:t>.</w:t>
+        <w:t>MPEG4</w:t>
+      </w:r>
+      <w:r>
+        <w:t xml:space="preserve">, </w:t>
+      </w:r>
+      <w:r>
+        <w:t>which uses motion compensation and produces adequate quality with low bitrates.</w:t>
       </w:r>
       <w:r>
         <w:t xml:space="preserve"> </w:t>
@@ -3275,11 +3275,13 @@
         <w:t xml:space="preserve"> protocols,</w:t>
       </w:r>
       <w:r>
-        <w:t xml:space="preserve"> technologies and ready open source frameworks are used to make everything work. Qt – a</w:t>
-      </w:r>
-      <w:r>
-        <w:tab/>
-        <w:t xml:space="preserve"> crossplatform application and user interface development framework was used both in the client and server for easier implementation and portability of the client between Windows and Linux. </w:t>
+        <w:t xml:space="preserve"> technologies and ready open source frameworks are used </w:t>
+      </w:r>
+      <w:r>
+        <w:t xml:space="preserve">to make everything work. Qt – a </w:t>
+      </w:r>
+      <w:r>
+        <w:t xml:space="preserve">crossplatform application and user interface development framework was used both in the client and server for easier implementation and portability of the client between Windows and Linux. </w:t>
       </w:r>
       <w:r>
         <w:rPr>
@@ -4002,7 +4004,43 @@
         <w:rPr>
           <w:lang w:val="en-US"/>
         </w:rPr>
-        <w:t xml:space="preserve">Our main algorithms are mostly third party software components. We use open source program FFmpeg and h263+ video codec to capture, pack and stream the video. With FFmpeg video is captured and streamed. Video codec h263+ packs the video so we can use our network bandwidth more efficiently. RTP is a standardized protocol for sending audio and video packages over the Internet. Despite of specificied </w:t>
+        <w:t xml:space="preserve">Our main algorithms are mostly third party software components. We use open source program FFmpeg and </w:t>
+      </w:r>
+      <w:r>
+        <w:rPr>
+          <w:lang w:val="en-US"/>
+        </w:rPr>
+        <w:t>MPEG4</w:t>
+      </w:r>
+      <w:r>
+        <w:rPr>
+          <w:lang w:val="en-US"/>
+        </w:rPr>
+        <w:t xml:space="preserve"> video codec to capture, </w:t>
+      </w:r>
+      <w:r>
+        <w:rPr>
+          <w:lang w:val="en-US"/>
+        </w:rPr>
+        <w:t>encode</w:t>
+      </w:r>
+      <w:r>
+        <w:rPr>
+          <w:lang w:val="en-US"/>
+        </w:rPr>
+        <w:t xml:space="preserve"> and stream the video. With FFmpeg video is captured and streamed. Video codec </w:t>
+      </w:r>
+      <w:r>
+        <w:rPr>
+          <w:lang w:val="en-US"/>
+        </w:rPr>
+        <w:t>MPEG4</w:t>
+      </w:r>
+      <w:r>
+        <w:rPr>
+          <w:lang w:val="en-US"/>
+        </w:rPr>
+        <w:t xml:space="preserve"> packs the video so we can use our network bandwidth more efficiently. RTP is a standardized protocol for sending audio and video packages over the Internet. Despite of specificied </w:t>
       </w:r>
       <w:r>
         <w:rPr>
@@ -4014,13 +4052,13 @@
         <w:rPr>
           <w:lang w:val="en-US"/>
         </w:rPr>
-        <w:t xml:space="preserve">, our design allows us to quickly change </w:t>
-      </w:r>
-      <w:r>
-        <w:rPr>
-          <w:lang w:val="en-US"/>
-        </w:rPr>
-        <w:t xml:space="preserve">used </w:t>
+        <w:t>, our des</w:t>
+      </w:r>
+      <w:r>
+        <w:rPr>
+          <w:lang w:val="en-US"/>
+        </w:rPr>
+        <w:t>ign allows to quickly change used codecs and video picture size depending on the available network.</w:t>
       </w:r>
     </w:p>
     <w:p>
@@ -4752,7 +4790,7 @@
       <w:pPr>
         <w:jc w:val="both"/>
         <w:rPr>
-          <w:lang w:val="fi-FI"/>
+          <w:lang w:val="en-US"/>
         </w:rPr>
       </w:pPr>
     </w:p>
@@ -4760,7 +4798,7 @@
       <w:pPr>
         <w:jc w:val="both"/>
         <w:rPr>
-          <w:lang w:val="fi-FI"/>
+          <w:lang w:val="en-US"/>
         </w:rPr>
       </w:pPr>
     </w:p>
@@ -6343,6 +6381,7 @@
   <w:style w:type="character" w:default="1" w:styleId="Kappaleenoletusfontti">
     <w:name w:val="Default Paragraph Font"/>
     <w:uiPriority w:val="1"/>
+    <w:semiHidden/>
     <w:unhideWhenUsed/>
   </w:style>
   <w:style w:type="table" w:default="1" w:styleId="Normaalitaulukko">
@@ -7330,7 +7369,7 @@
 </file>
 
 <file path=customXml/itemProps1.xml><?xml version="1.0" encoding="utf-8"?>
-<ds:datastoreItem xmlns:ds="http://schemas.openxmlformats.org/officeDocument/2006/customXml" ds:itemID="{CC4FB3A6-D9EB-42C5-9965-5F6544FBDE9D}">
+<ds:datastoreItem xmlns:ds="http://schemas.openxmlformats.org/officeDocument/2006/customXml" ds:itemID="{851716B0-0C9A-41E1-8148-C9BD92F28654}">
   <ds:schemaRefs>
     <ds:schemaRef ds:uri="http://schemas.openxmlformats.org/officeDocument/2006/bibliography"/>
   </ds:schemaRefs>

</xml_diff>